<commit_message>
draft code for medium article
</commit_message>
<xml_diff>
--- a/docs/Five essential skills for transportation data science.docx
+++ b/docs/Five essential skills for transportation data science.docx
@@ -9,7 +9,10 @@
     </w:p>
     <w:p>
       <w:r>
-        <w:t>The transportation industry is ravenous to hire data scientists; no PhD required</w:t>
+        <w:t xml:space="preserve">Public sector transportation agencies are </w:t>
+      </w:r>
+      <w:r>
+        <w:t>ravenous to hire data scientists; no PhD required</w:t>
       </w:r>
     </w:p>
     <w:p>
@@ -54,26 +57,34 @@
       <w:r>
         <w:t xml:space="preserve"> and the application areas are not particularly complex. Functional proficiency with just the five skills listed below is sufficient to be able to answer many of the questions that, for example, U.S. state departments of transportation grapple with daily.</w:t>
       </w:r>
-    </w:p>
-    <w:p>
-      <w:r>
-        <w:t xml:space="preserve">In fact, the industry is a perfect entry-point </w:t>
-      </w:r>
-      <w:r>
-        <w:t>for new</w:t>
-      </w:r>
-      <w:r>
-        <w:t xml:space="preserve"> data scientists.</w:t>
-      </w:r>
-      <w:proofErr w:type="spellStart"/>
       <w:r>
         <w:t xml:space="preserve"> </w:t>
       </w:r>
-      <w:proofErr w:type="spellEnd"/>
-    </w:p>
-    <w:p>
-      <w:r>
-        <w:t>Interested in applying your skills in an arena where you can have a broad and lasting impact? H</w:t>
+      <w:r>
+        <w:t xml:space="preserve">In fact, </w:t>
+      </w:r>
+      <w:r>
+        <w:t>joining a department of transportation or metropolitan planning organization</w:t>
+      </w:r>
+      <w:r>
+        <w:t xml:space="preserve"> is a perfect entry-point </w:t>
+      </w:r>
+      <w:r>
+        <w:t xml:space="preserve">for </w:t>
+      </w:r>
+      <w:r>
+        <w:t>any new data scientist looking to apply her or his skills in service of the greater good.</w:t>
+      </w:r>
+    </w:p>
+    <w:p>
+      <w:r>
+        <w:t>Interested</w:t>
+      </w:r>
+      <w:r>
+        <w:t xml:space="preserve">? </w:t>
+      </w:r>
+      <w:r>
+        <w:t>H</w:t>
       </w:r>
       <w:r>
         <w:t>ere are five essential skills you</w:t>
@@ -270,14 +281,11 @@
     </w:p>
     <w:p>
       <w:r>
+        <w:lastRenderedPageBreak/>
         <w:t xml:space="preserve">Data analysis is almost always proceeded by data preparation to transform source data into a format suitable for analysis. </w:t>
       </w:r>
       <w:r>
-        <w:t xml:space="preserve">This includes operations like deriving new </w:t>
-      </w:r>
-      <w:r>
-        <w:lastRenderedPageBreak/>
-        <w:t xml:space="preserve">attributes (such as grouping ranges into bins), joining tables, aggregation, and reshaping (e.g. long-to-wide transformation). R’s </w:t>
+        <w:t xml:space="preserve">This includes operations like deriving new attributes (such as grouping ranges into bins), joining tables, aggregation, and reshaping (e.g. long-to-wide transformation). R’s </w:t>
       </w:r>
       <w:proofErr w:type="spellStart"/>
       <w:r>
@@ -567,7 +575,6 @@
     <w:p/>
     <w:p>
       <w:r>
-        <w:lastRenderedPageBreak/>
         <w:t xml:space="preserve">Decision </w:t>
       </w:r>
       <w:r>
@@ -658,11 +665,11 @@
     </w:p>
     <w:p>
       <w:r>
-        <w:t xml:space="preserve">Nearly every living person interacts with and is impacted by the quality and effectiveness of our transportation systems, whether through its success—mobility and economic opportunity—or transportations many challenges (degraded air quality; </w:t>
+        <w:t xml:space="preserve">Nearly every living person interacts with and is impacted by the quality and effectiveness of our transportation systems, whether through its success—mobility and </w:t>
       </w:r>
       <w:r>
         <w:lastRenderedPageBreak/>
-        <w:t xml:space="preserve">nearly one in one hundred Americans born today will die in an automobile accident; congestion; dangerous cities). </w:t>
+        <w:t xml:space="preserve">economic opportunity—or transportations many challenges (degraded air quality; nearly one in one hundred Americans born today will die in an automobile accident; congestion; dangerous cities). </w:t>
       </w:r>
     </w:p>
     <w:p/>

</xml_diff>